<commit_message>
2023.10.24 77. 组合 递归 + 回溯
</commit_message>
<xml_diff>
--- a/代码随想录刷题笔记.docx
+++ b/代码随想录刷题笔记.docx
@@ -4007,7 +4007,6 @@
           <w:sz w:val="24"/>
         </w:rPr>
       </w:pPr>
-      <w:bookmarkStart w:id="0" w:name="_GoBack"/>
       <w:r>
         <w:rPr>
           <w:rFonts w:ascii="JetBrains Mono" w:eastAsia="楷体_GB2312" w:hAnsi="JetBrains Mono" w:hint="eastAsia"/>
@@ -4031,7 +4030,6 @@
         <w:t>合法分组的最少组数</w:t>
       </w:r>
     </w:p>
-    <w:bookmarkEnd w:id="0"/>
     <w:p>
       <w:pPr>
         <w:pStyle w:val="a3"/>
@@ -4259,7 +4257,7 @@
           <v:shape id="_x0000_i1025" type="#_x0000_t75" style="width:63.15pt;height:33.3pt" o:ole="">
             <v:imagedata r:id="rId20" o:title=""/>
           </v:shape>
-          <o:OLEObject Type="Embed" ProgID="Equation.AxMath" ShapeID="_x0000_i1025" DrawAspect="Content" ObjectID="_1759497455" r:id="rId21"/>
+          <o:OLEObject Type="Embed" ProgID="Equation.AxMath" ShapeID="_x0000_i1025" DrawAspect="Content" ObjectID="_1759651156" r:id="rId21"/>
         </w:object>
       </w:r>
       <w:r>
@@ -4279,7 +4277,7 @@
           <v:shape id="_x0000_i1026" type="#_x0000_t75" style="width:96.45pt;height:18.35pt" o:ole="">
             <v:imagedata r:id="rId22" o:title=""/>
           </v:shape>
-          <o:OLEObject Type="Embed" ProgID="Equation.AxMath" ShapeID="_x0000_i1026" DrawAspect="Content" ObjectID="_1759497456" r:id="rId23"/>
+          <o:OLEObject Type="Embed" ProgID="Equation.AxMath" ShapeID="_x0000_i1026" DrawAspect="Content" ObjectID="_1759651157" r:id="rId23"/>
         </w:object>
       </w:r>
       <w:r>
@@ -4424,7 +4422,7 @@
           <v:shape id="_x0000_i1027" type="#_x0000_t75" style="width:50.25pt;height:17.65pt" o:ole="">
             <v:imagedata r:id="rId24" o:title=""/>
           </v:shape>
-          <o:OLEObject Type="Embed" ProgID="Equation.AxMath" ShapeID="_x0000_i1027" DrawAspect="Content" ObjectID="_1759497457" r:id="rId25"/>
+          <o:OLEObject Type="Embed" ProgID="Equation.AxMath" ShapeID="_x0000_i1027" DrawAspect="Content" ObjectID="_1759651158" r:id="rId25"/>
         </w:object>
       </w:r>
       <w:r>
@@ -4516,7 +4514,7 @@
           <v:shape id="_x0000_i1028" type="#_x0000_t75" style="width:43.45pt;height:33.3pt" o:ole="">
             <v:imagedata r:id="rId26" o:title=""/>
           </v:shape>
-          <o:OLEObject Type="Embed" ProgID="Equation.AxMath" ShapeID="_x0000_i1028" DrawAspect="Content" ObjectID="_1759497458" r:id="rId27"/>
+          <o:OLEObject Type="Embed" ProgID="Equation.AxMath" ShapeID="_x0000_i1028" DrawAspect="Content" ObjectID="_1759651159" r:id="rId27"/>
         </w:object>
       </w:r>
       <w:r>
@@ -4536,7 +4534,7 @@
           <v:shape id="_x0000_i1029" type="#_x0000_t75" style="width:65.9pt;height:17.65pt" o:ole="">
             <v:imagedata r:id="rId28" o:title=""/>
           </v:shape>
-          <o:OLEObject Type="Embed" ProgID="Equation.AxMath" ShapeID="_x0000_i1029" DrawAspect="Content" ObjectID="_1759497459" r:id="rId29"/>
+          <o:OLEObject Type="Embed" ProgID="Equation.AxMath" ShapeID="_x0000_i1029" DrawAspect="Content" ObjectID="_1759651160" r:id="rId29"/>
         </w:object>
       </w:r>
       <w:r>
@@ -5005,6 +5003,815 @@
         </w:drawing>
       </w:r>
     </w:p>
+    <w:p>
+      <w:pPr>
+        <w:widowControl/>
+        <w:jc w:val="left"/>
+        <w:rPr>
+          <w:rFonts w:ascii="JetBrains Mono" w:eastAsia="楷体_GB2312" w:hAnsi="JetBrains Mono"/>
+          <w:sz w:val="24"/>
+        </w:rPr>
+      </w:pPr>
+      <w:r>
+        <w:rPr>
+          <w:rFonts w:ascii="JetBrains Mono" w:eastAsia="楷体_GB2312" w:hAnsi="JetBrains Mono"/>
+          <w:sz w:val="24"/>
+        </w:rPr>
+        <w:br w:type="page"/>
+      </w:r>
+    </w:p>
+    <w:p>
+      <w:pPr>
+        <w:spacing w:line="360" w:lineRule="auto"/>
+        <w:rPr>
+          <w:rFonts w:ascii="JetBrains Mono" w:eastAsia="楷体_GB2312" w:hAnsi="JetBrains Mono"/>
+          <w:sz w:val="24"/>
+        </w:rPr>
+      </w:pPr>
+      <w:r>
+        <w:rPr>
+          <w:rFonts w:ascii="JetBrains Mono" w:eastAsia="楷体_GB2312" w:hAnsi="JetBrains Mono" w:hint="eastAsia"/>
+          <w:sz w:val="24"/>
+        </w:rPr>
+        <w:lastRenderedPageBreak/>
+        <w:t>7</w:t>
+      </w:r>
+      <w:r>
+        <w:rPr>
+          <w:rFonts w:ascii="JetBrains Mono" w:eastAsia="楷体_GB2312" w:hAnsi="JetBrains Mono"/>
+          <w:sz w:val="24"/>
+        </w:rPr>
+        <w:t xml:space="preserve">7. </w:t>
+      </w:r>
+      <w:r>
+        <w:rPr>
+          <w:rFonts w:ascii="JetBrains Mono" w:eastAsia="楷体_GB2312" w:hAnsi="JetBrains Mono" w:hint="eastAsia"/>
+          <w:sz w:val="24"/>
+        </w:rPr>
+        <w:t>组合</w:t>
+      </w:r>
+    </w:p>
+    <w:p>
+      <w:pPr>
+        <w:spacing w:line="360" w:lineRule="auto"/>
+        <w:rPr>
+          <w:rFonts w:ascii="JetBrains Mono" w:eastAsia="楷体_GB2312" w:hAnsi="JetBrains Mono" w:hint="eastAsia"/>
+          <w:sz w:val="24"/>
+        </w:rPr>
+      </w:pPr>
+      <w:r>
+        <w:rPr>
+          <w:noProof/>
+        </w:rPr>
+        <w:drawing>
+          <wp:inline distT="0" distB="0" distL="0" distR="0" wp14:anchorId="5436B8EA" wp14:editId="29E3E49F">
+            <wp:extent cx="4361905" cy="1447619"/>
+            <wp:effectExtent l="0" t="0" r="635" b="635"/>
+            <wp:docPr id="18" name="图片 18"/>
+            <wp:cNvGraphicFramePr>
+              <a:graphicFrameLocks xmlns:a="http://schemas.openxmlformats.org/drawingml/2006/main" noChangeAspect="1"/>
+            </wp:cNvGraphicFramePr>
+            <a:graphic xmlns:a="http://schemas.openxmlformats.org/drawingml/2006/main">
+              <a:graphicData uri="http://schemas.openxmlformats.org/drawingml/2006/picture">
+                <pic:pic xmlns:pic="http://schemas.openxmlformats.org/drawingml/2006/picture">
+                  <pic:nvPicPr>
+                    <pic:cNvPr id="1" name=""/>
+                    <pic:cNvPicPr/>
+                  </pic:nvPicPr>
+                  <pic:blipFill>
+                    <a:blip r:embed="rId32"/>
+                    <a:stretch>
+                      <a:fillRect/>
+                    </a:stretch>
+                  </pic:blipFill>
+                  <pic:spPr>
+                    <a:xfrm>
+                      <a:off x="0" y="0"/>
+                      <a:ext cx="4361905" cy="1447619"/>
+                    </a:xfrm>
+                    <a:prstGeom prst="rect">
+                      <a:avLst/>
+                    </a:prstGeom>
+                  </pic:spPr>
+                </pic:pic>
+              </a:graphicData>
+            </a:graphic>
+          </wp:inline>
+        </w:drawing>
+      </w:r>
+    </w:p>
+    <w:p>
+      <w:pPr>
+        <w:spacing w:line="360" w:lineRule="auto"/>
+        <w:rPr>
+          <w:rFonts w:ascii="JetBrains Mono" w:eastAsia="楷体_GB2312" w:hAnsi="JetBrains Mono"/>
+          <w:sz w:val="24"/>
+        </w:rPr>
+      </w:pPr>
+      <w:r>
+        <w:rPr>
+          <w:rFonts w:ascii="JetBrains Mono" w:eastAsia="楷体_GB2312" w:hAnsi="JetBrains Mono" w:hint="eastAsia"/>
+          <w:sz w:val="24"/>
+        </w:rPr>
+        <w:t>经典的回溯法。</w:t>
+      </w:r>
+    </w:p>
+    <w:p>
+      <w:pPr>
+        <w:pStyle w:val="a3"/>
+        <w:numPr>
+          <w:ilvl w:val="0"/>
+          <w:numId w:val="4"/>
+        </w:numPr>
+        <w:spacing w:line="360" w:lineRule="auto"/>
+        <w:ind w:firstLineChars="0"/>
+        <w:rPr>
+          <w:rFonts w:ascii="JetBrains Mono" w:eastAsia="楷体_GB2312" w:hAnsi="JetBrains Mono"/>
+          <w:sz w:val="24"/>
+        </w:rPr>
+      </w:pPr>
+      <w:r>
+        <w:rPr>
+          <w:rFonts w:ascii="JetBrains Mono" w:eastAsia="楷体_GB2312" w:hAnsi="JetBrains Mono" w:hint="eastAsia"/>
+          <w:sz w:val="24"/>
+        </w:rPr>
+        <w:t>整体逻辑</w:t>
+      </w:r>
+    </w:p>
+    <w:p>
+      <w:pPr>
+        <w:spacing w:line="360" w:lineRule="auto"/>
+        <w:rPr>
+          <w:rFonts w:ascii="JetBrains Mono" w:eastAsia="楷体_GB2312" w:hAnsi="JetBrains Mono"/>
+          <w:sz w:val="24"/>
+        </w:rPr>
+      </w:pPr>
+      <w:r>
+        <w:rPr>
+          <w:rFonts w:ascii="JetBrains Mono" w:eastAsia="楷体_GB2312" w:hAnsi="JetBrains Mono" w:hint="eastAsia"/>
+          <w:sz w:val="24"/>
+        </w:rPr>
+        <w:t>回溯法可以转换成一棵</w:t>
+      </w:r>
+      <w:r>
+        <w:rPr>
+          <w:rFonts w:ascii="JetBrains Mono" w:eastAsia="楷体_GB2312" w:hAnsi="JetBrains Mono" w:hint="eastAsia"/>
+          <w:sz w:val="24"/>
+        </w:rPr>
+        <w:t>N</w:t>
+      </w:r>
+      <w:proofErr w:type="gramStart"/>
+      <w:r>
+        <w:rPr>
+          <w:rFonts w:ascii="JetBrains Mono" w:eastAsia="楷体_GB2312" w:hAnsi="JetBrains Mono" w:hint="eastAsia"/>
+          <w:sz w:val="24"/>
+        </w:rPr>
+        <w:t>叉树的</w:t>
+      </w:r>
+      <w:proofErr w:type="gramEnd"/>
+      <w:r>
+        <w:rPr>
+          <w:rFonts w:ascii="JetBrains Mono" w:eastAsia="楷体_GB2312" w:hAnsi="JetBrains Mono" w:hint="eastAsia"/>
+          <w:sz w:val="24"/>
+        </w:rPr>
+        <w:t>形式，用树上递归的方式来考虑会比直接考虑如何回溯要简单。</w:t>
+      </w:r>
+    </w:p>
+    <w:p>
+      <w:pPr>
+        <w:spacing w:line="360" w:lineRule="auto"/>
+        <w:rPr>
+          <w:rFonts w:ascii="JetBrains Mono" w:eastAsia="楷体_GB2312" w:hAnsi="JetBrains Mono"/>
+          <w:sz w:val="24"/>
+        </w:rPr>
+      </w:pPr>
+      <w:r>
+        <w:rPr>
+          <w:rFonts w:ascii="JetBrains Mono" w:eastAsia="楷体_GB2312" w:hAnsi="JetBrains Mono" w:hint="eastAsia"/>
+          <w:sz w:val="24"/>
+        </w:rPr>
+        <w:t>注意：</w:t>
+      </w:r>
+    </w:p>
+    <w:p>
+      <w:pPr>
+        <w:spacing w:line="360" w:lineRule="auto"/>
+        <w:rPr>
+          <w:rFonts w:ascii="JetBrains Mono" w:eastAsia="楷体_GB2312" w:hAnsi="JetBrains Mono"/>
+          <w:sz w:val="24"/>
+        </w:rPr>
+      </w:pPr>
+      <w:r>
+        <w:rPr>
+          <mc:AlternateContent>
+            <mc:Choice Requires="w16se">
+              <w:rFonts w:ascii="JetBrains Mono" w:eastAsia="楷体_GB2312" w:hAnsi="JetBrains Mono" w:hint="eastAsia"/>
+            </mc:Choice>
+            <mc:Fallback>
+              <w:rFonts w:ascii="宋体" w:eastAsia="宋体" w:hAnsi="宋体" w:cs="宋体" w:hint="eastAsia"/>
+            </mc:Fallback>
+          </mc:AlternateContent>
+          <w:sz w:val="24"/>
+        </w:rPr>
+        <mc:AlternateContent>
+          <mc:Choice Requires="w16se">
+            <w16se:symEx w16se:font="宋体" w16se:char="2460"/>
+          </mc:Choice>
+          <mc:Fallback>
+            <w:t>①</w:t>
+          </mc:Fallback>
+        </mc:AlternateContent>
+      </w:r>
+      <w:r>
+        <w:rPr>
+          <w:rFonts w:ascii="JetBrains Mono" w:eastAsia="楷体_GB2312" w:hAnsi="JetBrains Mono"/>
+          <w:sz w:val="24"/>
+        </w:rPr>
+        <w:t xml:space="preserve"> </w:t>
+      </w:r>
+      <w:r>
+        <w:rPr>
+          <w:rFonts w:ascii="JetBrains Mono" w:eastAsia="楷体_GB2312" w:hAnsi="JetBrains Mono" w:hint="eastAsia"/>
+          <w:sz w:val="24"/>
+        </w:rPr>
+        <w:t>因为是一棵</w:t>
+      </w:r>
+      <w:r>
+        <w:rPr>
+          <w:rFonts w:ascii="JetBrains Mono" w:eastAsia="楷体_GB2312" w:hAnsi="JetBrains Mono" w:hint="eastAsia"/>
+          <w:sz w:val="24"/>
+        </w:rPr>
+        <w:t>N</w:t>
+      </w:r>
+      <w:r>
+        <w:rPr>
+          <w:rFonts w:ascii="JetBrains Mono" w:eastAsia="楷体_GB2312" w:hAnsi="JetBrains Mono" w:hint="eastAsia"/>
+          <w:sz w:val="24"/>
+        </w:rPr>
+        <w:t>叉树，所以对于每棵子树，要遍历该子树根节点的所有孩子节点。换言之，需要一个</w:t>
+      </w:r>
+      <w:r>
+        <w:rPr>
+          <w:rFonts w:ascii="JetBrains Mono" w:eastAsia="楷体_GB2312" w:hAnsi="JetBrains Mono" w:hint="eastAsia"/>
+          <w:sz w:val="24"/>
+        </w:rPr>
+        <w:t>f</w:t>
+      </w:r>
+      <w:r>
+        <w:rPr>
+          <w:rFonts w:ascii="JetBrains Mono" w:eastAsia="楷体_GB2312" w:hAnsi="JetBrains Mono"/>
+          <w:sz w:val="24"/>
+        </w:rPr>
+        <w:t>or</w:t>
+      </w:r>
+      <w:r>
+        <w:rPr>
+          <w:rFonts w:ascii="JetBrains Mono" w:eastAsia="楷体_GB2312" w:hAnsi="JetBrains Mono" w:hint="eastAsia"/>
+          <w:sz w:val="24"/>
+        </w:rPr>
+        <w:t>循环。</w:t>
+      </w:r>
+    </w:p>
+    <w:p>
+      <w:pPr>
+        <w:spacing w:line="360" w:lineRule="auto"/>
+        <w:rPr>
+          <w:rFonts w:ascii="JetBrains Mono" w:eastAsia="楷体_GB2312" w:hAnsi="JetBrains Mono"/>
+          <w:sz w:val="24"/>
+        </w:rPr>
+      </w:pPr>
+      <w:r>
+        <w:rPr>
+          <mc:AlternateContent>
+            <mc:Choice Requires="w16se">
+              <w:rFonts w:ascii="JetBrains Mono" w:eastAsia="楷体_GB2312" w:hAnsi="JetBrains Mono" w:hint="eastAsia"/>
+            </mc:Choice>
+            <mc:Fallback>
+              <w:rFonts w:ascii="宋体" w:eastAsia="宋体" w:hAnsi="宋体" w:cs="宋体" w:hint="eastAsia"/>
+            </mc:Fallback>
+          </mc:AlternateContent>
+          <w:sz w:val="24"/>
+        </w:rPr>
+        <mc:AlternateContent>
+          <mc:Choice Requires="w16se">
+            <w16se:symEx w16se:font="宋体" w16se:char="2461"/>
+          </mc:Choice>
+          <mc:Fallback>
+            <w:t>②</w:t>
+          </mc:Fallback>
+        </mc:AlternateContent>
+      </w:r>
+      <w:r>
+        <w:rPr>
+          <w:rFonts w:ascii="JetBrains Mono" w:eastAsia="楷体_GB2312" w:hAnsi="JetBrains Mono"/>
+          <w:sz w:val="24"/>
+        </w:rPr>
+        <w:t xml:space="preserve"> </w:t>
+      </w:r>
+      <w:r>
+        <w:rPr>
+          <w:rFonts w:ascii="JetBrains Mono" w:eastAsia="楷体_GB2312" w:hAnsi="JetBrains Mono" w:hint="eastAsia"/>
+          <w:sz w:val="24"/>
+        </w:rPr>
+        <w:t>用回溯问题查找组合（也就是在树上查找路径），当把一个新的节点加入当前路径，递归完成，要</w:t>
+      </w:r>
+      <w:r>
+        <w:rPr>
+          <w:rFonts w:ascii="JetBrains Mono" w:eastAsia="楷体_GB2312" w:hAnsi="JetBrains Mono" w:hint="eastAsia"/>
+          <w:sz w:val="24"/>
+        </w:rPr>
+        <w:t>回溯时，需要再把该节点从当前路径中移除，否则无法得到正确的结果：</w:t>
+      </w:r>
+    </w:p>
+    <w:p>
+      <w:pPr>
+        <w:spacing w:line="360" w:lineRule="auto"/>
+        <w:rPr>
+          <w:rFonts w:ascii="JetBrains Mono" w:eastAsia="楷体_GB2312" w:hAnsi="JetBrains Mono"/>
+          <w:sz w:val="24"/>
+        </w:rPr>
+      </w:pPr>
+      <w:r>
+        <w:rPr>
+          <w:noProof/>
+        </w:rPr>
+        <w:drawing>
+          <wp:inline distT="0" distB="0" distL="0" distR="0" wp14:anchorId="3CEAB586" wp14:editId="34CDE8B9">
+            <wp:extent cx="5274310" cy="685165"/>
+            <wp:effectExtent l="0" t="0" r="2540" b="635"/>
+            <wp:docPr id="19" name="图片 19"/>
+            <wp:cNvGraphicFramePr>
+              <a:graphicFrameLocks xmlns:a="http://schemas.openxmlformats.org/drawingml/2006/main" noChangeAspect="1"/>
+            </wp:cNvGraphicFramePr>
+            <a:graphic xmlns:a="http://schemas.openxmlformats.org/drawingml/2006/main">
+              <a:graphicData uri="http://schemas.openxmlformats.org/drawingml/2006/picture">
+                <pic:pic xmlns:pic="http://schemas.openxmlformats.org/drawingml/2006/picture">
+                  <pic:nvPicPr>
+                    <pic:cNvPr id="1" name=""/>
+                    <pic:cNvPicPr/>
+                  </pic:nvPicPr>
+                  <pic:blipFill>
+                    <a:blip r:embed="rId33"/>
+                    <a:stretch>
+                      <a:fillRect/>
+                    </a:stretch>
+                  </pic:blipFill>
+                  <pic:spPr>
+                    <a:xfrm>
+                      <a:off x="0" y="0"/>
+                      <a:ext cx="5274310" cy="685165"/>
+                    </a:xfrm>
+                    <a:prstGeom prst="rect">
+                      <a:avLst/>
+                    </a:prstGeom>
+                  </pic:spPr>
+                </pic:pic>
+              </a:graphicData>
+            </a:graphic>
+          </wp:inline>
+        </w:drawing>
+      </w:r>
+    </w:p>
+    <w:p>
+      <w:pPr>
+        <w:spacing w:line="360" w:lineRule="auto"/>
+        <w:rPr>
+          <w:rFonts w:ascii="JetBrains Mono" w:eastAsia="楷体_GB2312" w:hAnsi="JetBrains Mono" w:hint="eastAsia"/>
+          <w:sz w:val="24"/>
+        </w:rPr>
+      </w:pPr>
+      <w:r>
+        <w:rPr>
+          <w:rFonts w:ascii="JetBrains Mono" w:eastAsia="楷体_GB2312" w:hAnsi="JetBrains Mono" w:hint="eastAsia"/>
+          <w:sz w:val="24"/>
+        </w:rPr>
+        <w:t>只要有回溯，一定会有这个步骤（比如在二叉树上查找路径）。但是一般的递归可能没有回溯的过程（只是</w:t>
+      </w:r>
+      <w:r>
+        <w:rPr>
+          <w:rFonts w:ascii="JetBrains Mono" w:eastAsia="楷体_GB2312" w:hAnsi="JetBrains Mono"/>
+          <w:sz w:val="24"/>
+        </w:rPr>
+        <w:t>return</w:t>
+      </w:r>
+      <w:r>
+        <w:rPr>
+          <w:rFonts w:ascii="JetBrains Mono" w:eastAsia="楷体_GB2312" w:hAnsi="JetBrains Mono" w:hint="eastAsia"/>
+          <w:sz w:val="24"/>
+        </w:rPr>
+        <w:t>），所以之前做过的题目不太有这个步骤。</w:t>
+      </w:r>
+    </w:p>
+    <w:p>
+      <w:pPr>
+        <w:pStyle w:val="a3"/>
+        <w:numPr>
+          <w:ilvl w:val="0"/>
+          <w:numId w:val="4"/>
+        </w:numPr>
+        <w:spacing w:line="360" w:lineRule="auto"/>
+        <w:ind w:firstLineChars="0"/>
+        <w:rPr>
+          <w:rFonts w:ascii="JetBrains Mono" w:eastAsia="楷体_GB2312" w:hAnsi="JetBrains Mono"/>
+          <w:sz w:val="24"/>
+        </w:rPr>
+      </w:pPr>
+      <w:r>
+        <w:rPr>
+          <w:rFonts w:ascii="JetBrains Mono" w:eastAsia="楷体_GB2312" w:hAnsi="JetBrains Mono" w:hint="eastAsia"/>
+          <w:sz w:val="24"/>
+        </w:rPr>
+        <w:t>本题存在剪枝优化的逻辑</w:t>
+      </w:r>
+    </w:p>
+    <w:p>
+      <w:pPr>
+        <w:spacing w:line="360" w:lineRule="auto"/>
+        <w:rPr>
+          <w:rFonts w:ascii="JetBrains Mono" w:eastAsia="楷体_GB2312" w:hAnsi="JetBrains Mono"/>
+          <w:sz w:val="24"/>
+        </w:rPr>
+      </w:pPr>
+      <w:r>
+        <w:rPr>
+          <w:rFonts w:ascii="JetBrains Mono" w:eastAsia="楷体_GB2312" w:hAnsi="JetBrains Mono" w:hint="eastAsia"/>
+          <w:sz w:val="24"/>
+        </w:rPr>
+        <w:t>当剩余的数字个数不足以支持达成题目要求的路径时，可以直接把对应递归的树枝剪掉。</w:t>
+      </w:r>
+    </w:p>
+    <w:p>
+      <w:pPr>
+        <w:spacing w:line="360" w:lineRule="auto"/>
+        <w:rPr>
+          <w:rFonts w:ascii="JetBrains Mono" w:eastAsia="楷体_GB2312" w:hAnsi="JetBrains Mono"/>
+          <w:sz w:val="24"/>
+        </w:rPr>
+      </w:pPr>
+      <w:r>
+        <w:rPr>
+          <w:rFonts w:ascii="JetBrains Mono" w:eastAsia="楷体_GB2312" w:hAnsi="JetBrains Mono" w:hint="eastAsia"/>
+          <w:sz w:val="24"/>
+        </w:rPr>
+        <w:t>举个例子，如果</w:t>
+      </w:r>
+      <w:r>
+        <w:rPr>
+          <w:rFonts w:ascii="JetBrains Mono" w:eastAsia="楷体_GB2312" w:hAnsi="JetBrains Mono" w:hint="eastAsia"/>
+          <w:sz w:val="24"/>
+        </w:rPr>
+        <w:t>n</w:t>
+      </w:r>
+      <w:r>
+        <w:rPr>
+          <w:rFonts w:ascii="JetBrains Mono" w:eastAsia="楷体_GB2312" w:hAnsi="JetBrains Mono"/>
+          <w:sz w:val="24"/>
+        </w:rPr>
+        <w:t>=4</w:t>
+      </w:r>
+      <w:r>
+        <w:rPr>
+          <w:rFonts w:ascii="JetBrains Mono" w:eastAsia="楷体_GB2312" w:hAnsi="JetBrains Mono" w:hint="eastAsia"/>
+          <w:sz w:val="24"/>
+        </w:rPr>
+        <w:t>，</w:t>
+      </w:r>
+      <w:r>
+        <w:rPr>
+          <w:rFonts w:ascii="JetBrains Mono" w:eastAsia="楷体_GB2312" w:hAnsi="JetBrains Mono" w:hint="eastAsia"/>
+          <w:sz w:val="24"/>
+        </w:rPr>
+        <w:t>k</w:t>
+      </w:r>
+      <w:r>
+        <w:rPr>
+          <w:rFonts w:ascii="JetBrains Mono" w:eastAsia="楷体_GB2312" w:hAnsi="JetBrains Mono"/>
+          <w:sz w:val="24"/>
+        </w:rPr>
+        <w:t>=4</w:t>
+      </w:r>
+      <w:r>
+        <w:rPr>
+          <w:rFonts w:ascii="JetBrains Mono" w:eastAsia="楷体_GB2312" w:hAnsi="JetBrains Mono" w:hint="eastAsia"/>
+          <w:sz w:val="24"/>
+        </w:rPr>
+        <w:t>，唯一满足条件的组合是</w:t>
+      </w:r>
+      <w:r>
+        <w:rPr>
+          <w:rFonts w:ascii="JetBrains Mono" w:eastAsia="楷体_GB2312" w:hAnsi="JetBrains Mono" w:hint="eastAsia"/>
+          <w:sz w:val="24"/>
+        </w:rPr>
+        <w:t>[</w:t>
+      </w:r>
+      <w:r>
+        <w:rPr>
+          <w:rFonts w:ascii="JetBrains Mono" w:eastAsia="楷体_GB2312" w:hAnsi="JetBrains Mono"/>
+          <w:sz w:val="24"/>
+        </w:rPr>
+        <w:t>1, 2, 3, 4]</w:t>
+      </w:r>
+      <w:r>
+        <w:rPr>
+          <w:rFonts w:ascii="JetBrains Mono" w:eastAsia="楷体_GB2312" w:hAnsi="JetBrains Mono" w:hint="eastAsia"/>
+          <w:sz w:val="24"/>
+        </w:rPr>
+        <w:t>，那么其余的树枝都可以直接剪掉。</w:t>
+      </w:r>
+    </w:p>
+    <w:p>
+      <w:pPr>
+        <w:spacing w:line="360" w:lineRule="auto"/>
+        <w:rPr>
+          <w:rFonts w:ascii="JetBrains Mono" w:eastAsia="楷体_GB2312" w:hAnsi="JetBrains Mono"/>
+          <w:sz w:val="24"/>
+        </w:rPr>
+      </w:pPr>
+      <w:r>
+        <w:rPr>
+          <w:rFonts w:ascii="JetBrains Mono" w:eastAsia="楷体_GB2312" w:hAnsi="JetBrains Mono" w:hint="eastAsia"/>
+          <w:sz w:val="24"/>
+        </w:rPr>
+        <w:t>如果当前子树根节点的数字集合</w:t>
+      </w:r>
+      <w:r>
+        <w:rPr>
+          <w:rFonts w:ascii="JetBrains Mono" w:eastAsia="楷体_GB2312" w:hAnsi="JetBrains Mono" w:hint="eastAsia"/>
+          <w:sz w:val="24"/>
+        </w:rPr>
+        <w:t>是</w:t>
+      </w:r>
+      <w:proofErr w:type="spellStart"/>
+      <w:r>
+        <w:rPr>
+          <w:rFonts w:ascii="JetBrains Mono" w:eastAsia="楷体_GB2312" w:hAnsi="JetBrains Mono" w:hint="eastAsia"/>
+          <w:sz w:val="24"/>
+        </w:rPr>
+        <w:t>n</w:t>
+      </w:r>
+      <w:r>
+        <w:rPr>
+          <w:rFonts w:ascii="JetBrains Mono" w:eastAsia="楷体_GB2312" w:hAnsi="JetBrains Mono"/>
+          <w:sz w:val="24"/>
+        </w:rPr>
+        <w:t>_list</w:t>
+      </w:r>
+      <w:proofErr w:type="spellEnd"/>
+      <w:r>
+        <w:rPr>
+          <w:rFonts w:ascii="JetBrains Mono" w:eastAsia="楷体_GB2312" w:hAnsi="JetBrains Mono" w:hint="eastAsia"/>
+          <w:sz w:val="24"/>
+        </w:rPr>
+        <w:t>，已经加入队列的数字是</w:t>
+      </w:r>
+      <w:proofErr w:type="spellStart"/>
+      <w:r>
+        <w:rPr>
+          <w:rFonts w:ascii="JetBrains Mono" w:eastAsia="楷体_GB2312" w:hAnsi="JetBrains Mono" w:hint="eastAsia"/>
+          <w:sz w:val="24"/>
+        </w:rPr>
+        <w:t>p</w:t>
+      </w:r>
+      <w:r>
+        <w:rPr>
+          <w:rFonts w:ascii="JetBrains Mono" w:eastAsia="楷体_GB2312" w:hAnsi="JetBrains Mono"/>
+          <w:sz w:val="24"/>
+        </w:rPr>
+        <w:t>re_combine</w:t>
+      </w:r>
+      <w:proofErr w:type="spellEnd"/>
+      <w:r>
+        <w:rPr>
+          <w:rFonts w:ascii="JetBrains Mono" w:eastAsia="楷体_GB2312" w:hAnsi="JetBrains Mono" w:hint="eastAsia"/>
+          <w:sz w:val="24"/>
+        </w:rPr>
+        <w:t>，那么要求</w:t>
+      </w:r>
+    </w:p>
+    <w:p>
+      <w:pPr>
+        <w:spacing w:line="360" w:lineRule="auto"/>
+        <w:rPr>
+          <w:rFonts w:ascii="JetBrains Mono" w:eastAsia="楷体_GB2312" w:hAnsi="JetBrains Mono" w:hint="eastAsia"/>
+          <w:sz w:val="24"/>
+        </w:rPr>
+      </w:pPr>
+      <w:r>
+        <w:rPr>
+          <w:rFonts w:ascii="JetBrains Mono" w:eastAsia="楷体_GB2312" w:hAnsi="JetBrains Mono" w:hint="eastAsia"/>
+          <w:sz w:val="24"/>
+        </w:rPr>
+        <w:t>(</w:t>
+      </w:r>
+      <w:proofErr w:type="spellStart"/>
+      <w:r>
+        <w:rPr>
+          <w:rFonts w:ascii="JetBrains Mono" w:eastAsia="楷体_GB2312" w:hAnsi="JetBrains Mono"/>
+          <w:sz w:val="24"/>
+        </w:rPr>
+        <w:t>len</w:t>
+      </w:r>
+      <w:proofErr w:type="spellEnd"/>
+      <w:r>
+        <w:rPr>
+          <w:rFonts w:ascii="JetBrains Mono" w:eastAsia="楷体_GB2312" w:hAnsi="JetBrains Mono"/>
+          <w:sz w:val="24"/>
+        </w:rPr>
+        <w:t>(</w:t>
+      </w:r>
+      <w:proofErr w:type="spellStart"/>
+      <w:r>
+        <w:rPr>
+          <w:rFonts w:ascii="JetBrains Mono" w:eastAsia="楷体_GB2312" w:hAnsi="JetBrains Mono"/>
+          <w:sz w:val="24"/>
+        </w:rPr>
+        <w:t>n_list</w:t>
+      </w:r>
+      <w:proofErr w:type="spellEnd"/>
+      <w:r>
+        <w:rPr>
+          <w:rFonts w:ascii="JetBrains Mono" w:eastAsia="楷体_GB2312" w:hAnsi="JetBrains Mono"/>
+          <w:sz w:val="24"/>
+        </w:rPr>
+        <w:t>)</w:t>
+      </w:r>
+      <w:r>
+        <w:rPr>
+          <w:rFonts w:ascii="JetBrains Mono" w:eastAsia="楷体_GB2312" w:hAnsi="JetBrains Mono"/>
+          <w:sz w:val="24"/>
+        </w:rPr>
+        <w:t xml:space="preserve"> – index)</w:t>
+      </w:r>
+      <w:r>
+        <w:rPr>
+          <w:rFonts w:ascii="JetBrains Mono" w:eastAsia="楷体_GB2312" w:hAnsi="JetBrains Mono"/>
+          <w:sz w:val="24"/>
+        </w:rPr>
+        <w:t xml:space="preserve"> + </w:t>
+      </w:r>
+      <w:proofErr w:type="spellStart"/>
+      <w:r>
+        <w:rPr>
+          <w:rFonts w:ascii="JetBrains Mono" w:eastAsia="楷体_GB2312" w:hAnsi="JetBrains Mono"/>
+          <w:sz w:val="24"/>
+        </w:rPr>
+        <w:t>len</w:t>
+      </w:r>
+      <w:proofErr w:type="spellEnd"/>
+      <w:r>
+        <w:rPr>
+          <w:rFonts w:ascii="JetBrains Mono" w:eastAsia="楷体_GB2312" w:hAnsi="JetBrains Mono"/>
+          <w:sz w:val="24"/>
+        </w:rPr>
+        <w:t>(</w:t>
+      </w:r>
+      <w:proofErr w:type="spellStart"/>
+      <w:r>
+        <w:rPr>
+          <w:rFonts w:ascii="JetBrains Mono" w:eastAsia="楷体_GB2312" w:hAnsi="JetBrains Mono"/>
+          <w:sz w:val="24"/>
+        </w:rPr>
+        <w:t>pre_combine</w:t>
+      </w:r>
+      <w:proofErr w:type="spellEnd"/>
+      <w:r>
+        <w:rPr>
+          <w:rFonts w:ascii="JetBrains Mono" w:eastAsia="楷体_GB2312" w:hAnsi="JetBrains Mono"/>
+          <w:sz w:val="24"/>
+        </w:rPr>
+        <w:t>) &gt;= k</w:t>
+      </w:r>
+      <w:r>
+        <w:rPr>
+          <w:rFonts w:ascii="JetBrains Mono" w:eastAsia="楷体_GB2312" w:hAnsi="JetBrains Mono" w:hint="eastAsia"/>
+          <w:sz w:val="24"/>
+        </w:rPr>
+        <w:t>：</w:t>
+      </w:r>
+    </w:p>
+    <w:p>
+      <w:pPr>
+        <w:spacing w:line="360" w:lineRule="auto"/>
+        <w:rPr>
+          <w:rFonts w:ascii="JetBrains Mono" w:eastAsia="楷体_GB2312" w:hAnsi="JetBrains Mono"/>
+          <w:sz w:val="24"/>
+        </w:rPr>
+      </w:pPr>
+      <w:r>
+        <w:rPr>
+          <w:noProof/>
+        </w:rPr>
+        <w:lastRenderedPageBreak/>
+        <w:drawing>
+          <wp:inline distT="0" distB="0" distL="0" distR="0" wp14:anchorId="5C957710" wp14:editId="77DE9D35">
+            <wp:extent cx="5274310" cy="278765"/>
+            <wp:effectExtent l="0" t="0" r="2540" b="6985"/>
+            <wp:docPr id="20" name="图片 20"/>
+            <wp:cNvGraphicFramePr>
+              <a:graphicFrameLocks xmlns:a="http://schemas.openxmlformats.org/drawingml/2006/main" noChangeAspect="1"/>
+            </wp:cNvGraphicFramePr>
+            <a:graphic xmlns:a="http://schemas.openxmlformats.org/drawingml/2006/main">
+              <a:graphicData uri="http://schemas.openxmlformats.org/drawingml/2006/picture">
+                <pic:pic xmlns:pic="http://schemas.openxmlformats.org/drawingml/2006/picture">
+                  <pic:nvPicPr>
+                    <pic:cNvPr id="1" name=""/>
+                    <pic:cNvPicPr/>
+                  </pic:nvPicPr>
+                  <pic:blipFill>
+                    <a:blip r:embed="rId34"/>
+                    <a:stretch>
+                      <a:fillRect/>
+                    </a:stretch>
+                  </pic:blipFill>
+                  <pic:spPr>
+                    <a:xfrm>
+                      <a:off x="0" y="0"/>
+                      <a:ext cx="5274310" cy="278765"/>
+                    </a:xfrm>
+                    <a:prstGeom prst="rect">
+                      <a:avLst/>
+                    </a:prstGeom>
+                  </pic:spPr>
+                </pic:pic>
+              </a:graphicData>
+            </a:graphic>
+          </wp:inline>
+        </w:drawing>
+      </w:r>
+    </w:p>
+    <w:p>
+      <w:pPr>
+        <w:pStyle w:val="a3"/>
+        <w:numPr>
+          <w:ilvl w:val="0"/>
+          <w:numId w:val="4"/>
+        </w:numPr>
+        <w:spacing w:line="360" w:lineRule="auto"/>
+        <w:ind w:firstLineChars="0"/>
+        <w:rPr>
+          <w:rFonts w:ascii="JetBrains Mono" w:eastAsia="楷体_GB2312" w:hAnsi="JetBrains Mono"/>
+          <w:sz w:val="24"/>
+        </w:rPr>
+      </w:pPr>
+      <w:r>
+        <w:rPr>
+          <w:rFonts w:ascii="JetBrains Mono" w:eastAsia="楷体_GB2312" w:hAnsi="JetBrains Mono" w:hint="eastAsia"/>
+          <w:sz w:val="24"/>
+        </w:rPr>
+        <w:t>整体代码</w:t>
+      </w:r>
+    </w:p>
+    <w:p>
+      <w:pPr>
+        <w:spacing w:line="360" w:lineRule="auto"/>
+        <w:rPr>
+          <w:rFonts w:ascii="JetBrains Mono" w:eastAsia="楷体_GB2312" w:hAnsi="JetBrains Mono" w:hint="eastAsia"/>
+          <w:sz w:val="24"/>
+        </w:rPr>
+      </w:pPr>
+      <w:r>
+        <w:rPr>
+          <w:noProof/>
+        </w:rPr>
+        <w:drawing>
+          <wp:inline distT="0" distB="0" distL="0" distR="0" wp14:anchorId="36B6718C" wp14:editId="76C2112F">
+            <wp:extent cx="5274310" cy="4364990"/>
+            <wp:effectExtent l="0" t="0" r="2540" b="0"/>
+            <wp:docPr id="21" name="图片 21"/>
+            <wp:cNvGraphicFramePr>
+              <a:graphicFrameLocks xmlns:a="http://schemas.openxmlformats.org/drawingml/2006/main" noChangeAspect="1"/>
+            </wp:cNvGraphicFramePr>
+            <a:graphic xmlns:a="http://schemas.openxmlformats.org/drawingml/2006/main">
+              <a:graphicData uri="http://schemas.openxmlformats.org/drawingml/2006/picture">
+                <pic:pic xmlns:pic="http://schemas.openxmlformats.org/drawingml/2006/picture">
+                  <pic:nvPicPr>
+                    <pic:cNvPr id="1" name=""/>
+                    <pic:cNvPicPr/>
+                  </pic:nvPicPr>
+                  <pic:blipFill>
+                    <a:blip r:embed="rId35"/>
+                    <a:stretch>
+                      <a:fillRect/>
+                    </a:stretch>
+                  </pic:blipFill>
+                  <pic:spPr>
+                    <a:xfrm>
+                      <a:off x="0" y="0"/>
+                      <a:ext cx="5274310" cy="4364990"/>
+                    </a:xfrm>
+                    <a:prstGeom prst="rect">
+                      <a:avLst/>
+                    </a:prstGeom>
+                  </pic:spPr>
+                </pic:pic>
+              </a:graphicData>
+            </a:graphic>
+          </wp:inline>
+        </w:drawing>
+      </w:r>
+      <w:bookmarkStart w:id="0" w:name="_GoBack"/>
+      <w:bookmarkEnd w:id="0"/>
+    </w:p>
     <w:sectPr>
       <w:pgSz w:w="11906" w:h="16838"/>
       <w:pgMar w:top="1440" w:right="1800" w:bottom="1440" w:left="1800" w:header="851" w:footer="992" w:gutter="0"/>
@@ -5284,6 +6091,95 @@
       </w:pPr>
     </w:lvl>
   </w:abstractNum>
+  <w:abstractNum w:abstractNumId="3" w15:restartNumberingAfterBreak="0">
+    <w:nsid w:val="5F9224A7"/>
+    <w:multiLevelType w:val="hybridMultilevel"/>
+    <w:tmpl w:val="247E44AA"/>
+    <w:lvl w:ilvl="0" w:tplc="546C27B8">
+      <w:start w:val="1"/>
+      <w:numFmt w:val="decimal"/>
+      <w:lvlText w:val="%1."/>
+      <w:lvlJc w:val="left"/>
+      <w:pPr>
+        <w:ind w:left="360" w:hanging="360"/>
+      </w:pPr>
+      <w:rPr>
+        <w:rFonts w:hint="default"/>
+      </w:rPr>
+    </w:lvl>
+    <w:lvl w:ilvl="1" w:tplc="04090019" w:tentative="1">
+      <w:start w:val="1"/>
+      <w:numFmt w:val="lowerLetter"/>
+      <w:lvlText w:val="%2)"/>
+      <w:lvlJc w:val="left"/>
+      <w:pPr>
+        <w:ind w:left="840" w:hanging="420"/>
+      </w:pPr>
+    </w:lvl>
+    <w:lvl w:ilvl="2" w:tplc="0409001B" w:tentative="1">
+      <w:start w:val="1"/>
+      <w:numFmt w:val="lowerRoman"/>
+      <w:lvlText w:val="%3."/>
+      <w:lvlJc w:val="right"/>
+      <w:pPr>
+        <w:ind w:left="1260" w:hanging="420"/>
+      </w:pPr>
+    </w:lvl>
+    <w:lvl w:ilvl="3" w:tplc="0409000F" w:tentative="1">
+      <w:start w:val="1"/>
+      <w:numFmt w:val="decimal"/>
+      <w:lvlText w:val="%4."/>
+      <w:lvlJc w:val="left"/>
+      <w:pPr>
+        <w:ind w:left="1680" w:hanging="420"/>
+      </w:pPr>
+    </w:lvl>
+    <w:lvl w:ilvl="4" w:tplc="04090019" w:tentative="1">
+      <w:start w:val="1"/>
+      <w:numFmt w:val="lowerLetter"/>
+      <w:lvlText w:val="%5)"/>
+      <w:lvlJc w:val="left"/>
+      <w:pPr>
+        <w:ind w:left="2100" w:hanging="420"/>
+      </w:pPr>
+    </w:lvl>
+    <w:lvl w:ilvl="5" w:tplc="0409001B" w:tentative="1">
+      <w:start w:val="1"/>
+      <w:numFmt w:val="lowerRoman"/>
+      <w:lvlText w:val="%6."/>
+      <w:lvlJc w:val="right"/>
+      <w:pPr>
+        <w:ind w:left="2520" w:hanging="420"/>
+      </w:pPr>
+    </w:lvl>
+    <w:lvl w:ilvl="6" w:tplc="0409000F" w:tentative="1">
+      <w:start w:val="1"/>
+      <w:numFmt w:val="decimal"/>
+      <w:lvlText w:val="%7."/>
+      <w:lvlJc w:val="left"/>
+      <w:pPr>
+        <w:ind w:left="2940" w:hanging="420"/>
+      </w:pPr>
+    </w:lvl>
+    <w:lvl w:ilvl="7" w:tplc="04090019" w:tentative="1">
+      <w:start w:val="1"/>
+      <w:numFmt w:val="lowerLetter"/>
+      <w:lvlText w:val="%8)"/>
+      <w:lvlJc w:val="left"/>
+      <w:pPr>
+        <w:ind w:left="3360" w:hanging="420"/>
+      </w:pPr>
+    </w:lvl>
+    <w:lvl w:ilvl="8" w:tplc="0409001B" w:tentative="1">
+      <w:start w:val="1"/>
+      <w:numFmt w:val="lowerRoman"/>
+      <w:lvlText w:val="%9."/>
+      <w:lvlJc w:val="right"/>
+      <w:pPr>
+        <w:ind w:left="3780" w:hanging="420"/>
+      </w:pPr>
+    </w:lvl>
+  </w:abstractNum>
   <w:num w:numId="1">
     <w:abstractNumId w:val="2"/>
   </w:num>
@@ -5292,6 +6188,9 @@
   </w:num>
   <w:num w:numId="3">
     <w:abstractNumId w:val="1"/>
+  </w:num>
+  <w:num w:numId="4">
+    <w:abstractNumId w:val="3"/>
   </w:num>
 </w:numbering>
 </file>

</xml_diff>